<commit_message>
Add gabarit_doc in docs folder Update Word doAdd gabarit_doc in docs folder
</commit_message>
<xml_diff>
--- a/Enonce/docs/CFC_I133_EVAL_SOMMATIVE_SEM7_CONSIGNE_PRATIQUE.docx
+++ b/Enonce/docs/CFC_I133_EVAL_SOMMATIVE_SEM7_CONSIGNE_PRATIQUE.docx
@@ -41,6 +41,17 @@
         <w:spacing w:after="0"/>
         <w:ind w:left="2160" w:hanging="2160"/>
       </w:pPr>
+      <w:r>
+        <w:t>[</w:t>
+      </w:r>
+      <w:proofErr w:type="gramStart"/>
+      <w:r>
+        <w:t>docs</w:t>
+      </w:r>
+      <w:proofErr w:type="gramEnd"/>
+      <w:r>
+        <w:t>]/</w:t>
+      </w:r>
       <w:proofErr w:type="spellStart"/>
       <w:r>
         <w:t>gabarit_doc.php</w:t>
@@ -60,7 +71,10 @@
         <w:t xml:space="preserve">atellite, la totalité des </w:t>
       </w:r>
       <w:r>
-        <w:t xml:space="preserve">balises et du contenu html que </w:t>
+        <w:t xml:space="preserve">balises et du contenu html </w:t>
+      </w:r>
+      <w:r>
+        <w:t xml:space="preserve">que </w:t>
       </w:r>
       <w:r>
         <w:t xml:space="preserve">vous allez devoir </w:t>
@@ -88,6 +102,12 @@
       <w:r>
         <w:tab/>
       </w:r>
+    </w:p>
+    <w:p>
+      <w:pPr>
+        <w:spacing w:after="0"/>
+        <w:ind w:left="2160"/>
+      </w:pPr>
       <w:r>
         <w:rPr>
           <w:u w:val="single"/>
@@ -115,14 +135,22 @@
       <w:pPr>
         <w:spacing w:after="0"/>
       </w:pPr>
+      <w:r>
+        <w:t>[</w:t>
+      </w:r>
+      <w:proofErr w:type="gramStart"/>
+      <w:r>
+        <w:t>projet</w:t>
+      </w:r>
+      <w:proofErr w:type="gramEnd"/>
+      <w:r>
+        <w:t>]/</w:t>
+      </w:r>
       <w:proofErr w:type="spellStart"/>
       <w:r>
         <w:t>gabarit.php</w:t>
       </w:r>
       <w:proofErr w:type="spellEnd"/>
-      <w:r>
-        <w:tab/>
-      </w:r>
       <w:r>
         <w:tab/>
         <w:t xml:space="preserve">qui </w:t>
@@ -155,28 +183,28 @@
     </w:p>
     <w:p/>
     <w:p>
-      <w:proofErr w:type="spellStart"/>
-      <w:r>
-        <w:t>b</w:t>
-      </w:r>
-      <w:r>
-        <w:t>u</w:t>
-      </w:r>
-      <w:r>
-        <w:t>siness.php</w:t>
-      </w:r>
-      <w:proofErr w:type="spellEnd"/>
-      <w:r>
-        <w:tab/>
-      </w:r>
-      <w:r>
-        <w:tab/>
-        <w:t xml:space="preserve">qui contient la structure du </w:t>
+      <w:r>
+        <w:t>[</w:t>
       </w:r>
       <w:bookmarkStart w:id="0" w:name="_GoBack"/>
       <w:bookmarkEnd w:id="0"/>
       <w:r>
-        <w:t>code que vous allez devoir compléter.</w:t>
+        <w:t>projet]/</w:t>
+      </w:r>
+      <w:proofErr w:type="spellStart"/>
+      <w:r>
+        <w:t>b</w:t>
+      </w:r>
+      <w:r>
+        <w:t>u</w:t>
+      </w:r>
+      <w:r>
+        <w:t>siness.php</w:t>
+      </w:r>
+      <w:proofErr w:type="spellEnd"/>
+      <w:r>
+        <w:tab/>
+        <w:t>qui contient la structure du code que vous allez devoir compléter.</w:t>
       </w:r>
     </w:p>
     <w:p>

</xml_diff>